<commit_message>
Update Conway - HW1 [Draft 2].docx
</commit_message>
<xml_diff>
--- a/Homework 1 - Research Problem Background and Investigation/Conway - HW1 [Draft 2].docx
+++ b/Homework 1 - Research Problem Background and Investigation/Conway - HW1 [Draft 2].docx
@@ -168,696 +168,591 @@
     </w:p>
     <w:p>
       <w:pPr>
-        <w:ind w:firstLine="360"/>
-        <w:rPr>
-          <w:rFonts w:ascii="Times New Roman" w:hAnsi="Times New Roman"/>
-        </w:rPr>
-      </w:pPr>
+        <w:rPr>
+          <w:rFonts w:ascii="Times New Roman" w:hAnsi="Times New Roman"/>
+        </w:rPr>
+      </w:pPr>
+      <w:r>
+        <w:rPr>
+          <w:rFonts w:ascii="Times New Roman" w:hAnsi="Times New Roman"/>
+        </w:rPr>
+        <w:t>The course's core objective is to address a fundamental question:</w:t>
+      </w:r>
+      <w:r>
+        <w:rPr>
+          <w:rFonts w:ascii="Times New Roman" w:hAnsi="Times New Roman"/>
+        </w:rPr>
+        <w:t xml:space="preserve"> How can AI techniques be effectively harnessed to exploit vulnerabilities in the realm of cybersecurity? </w:t>
+      </w:r>
+      <w:r>
+        <w:rPr>
+          <w:rFonts w:ascii="Times New Roman" w:hAnsi="Times New Roman"/>
+        </w:rPr>
+        <w:t xml:space="preserve">As </w:t>
+      </w:r>
+      <w:r>
+        <w:rPr>
+          <w:rFonts w:ascii="Times New Roman" w:hAnsi="Times New Roman"/>
+        </w:rPr>
+        <w:t>the</w:t>
+      </w:r>
+      <w:r>
+        <w:rPr>
+          <w:rFonts w:ascii="Times New Roman" w:hAnsi="Times New Roman"/>
+        </w:rPr>
+        <w:t xml:space="preserve"> power</w:t>
+      </w:r>
+      <w:r>
+        <w:rPr>
+          <w:rFonts w:ascii="Times New Roman" w:hAnsi="Times New Roman"/>
+        </w:rPr>
+        <w:t xml:space="preserve"> of AI</w:t>
+      </w:r>
+      <w:r>
+        <w:rPr>
+          <w:rFonts w:ascii="Times New Roman" w:hAnsi="Times New Roman"/>
+        </w:rPr>
+        <w:t xml:space="preserve"> attracts cybercriminals, cybersecurity professionals must </w:t>
+      </w:r>
+      <w:r>
+        <w:rPr>
+          <w:rFonts w:ascii="Times New Roman" w:hAnsi="Times New Roman"/>
+        </w:rPr>
+        <w:t xml:space="preserve">answer this question to </w:t>
+      </w:r>
+      <w:r>
+        <w:rPr>
+          <w:rFonts w:ascii="Times New Roman" w:hAnsi="Times New Roman"/>
+        </w:rPr>
+        <w:t xml:space="preserve">keep pace with its rapid integration. Relying solely on traditional penetration testing methods may render them ill- </w:t>
+      </w:r>
+      <w:r>
+        <w:rPr>
+          <w:rFonts w:ascii="Times New Roman" w:hAnsi="Times New Roman"/>
+        </w:rPr>
+        <w:t xml:space="preserve">equipped </w:t>
+      </w:r>
+      <w:r>
+        <w:rPr>
+          <w:rFonts w:ascii="Times New Roman" w:hAnsi="Times New Roman"/>
+        </w:rPr>
+        <w:t>to</w:t>
+      </w:r>
+      <w:r>
+        <w:rPr>
+          <w:rFonts w:ascii="Times New Roman" w:hAnsi="Times New Roman"/>
+        </w:rPr>
+        <w:t xml:space="preserve"> effectively address</w:t>
+      </w:r>
+      <w:r>
+        <w:rPr>
+          <w:rFonts w:ascii="Times New Roman" w:hAnsi="Times New Roman"/>
+        </w:rPr>
+        <w:t xml:space="preserve"> </w:t>
+      </w:r>
+      <w:r>
+        <w:rPr>
+          <w:rFonts w:ascii="Times New Roman" w:hAnsi="Times New Roman"/>
+        </w:rPr>
+        <w:t>modern threats.</w:t>
+      </w:r>
+      <w:r>
+        <w:rPr>
+          <w:rFonts w:ascii="Times New Roman" w:hAnsi="Times New Roman"/>
+        </w:rPr>
+        <w:t xml:space="preserve"> </w:t>
+      </w:r>
+      <w:r>
+        <w:rPr>
+          <w:rFonts w:ascii="Times New Roman" w:hAnsi="Times New Roman"/>
+        </w:rPr>
+        <w:t>Additionally, by focusing on this problem,</w:t>
+      </w:r>
+      <w:r>
+        <w:rPr>
+          <w:rFonts w:ascii="Times New Roman" w:hAnsi="Times New Roman"/>
+        </w:rPr>
+        <w:t xml:space="preserve"> </w:t>
+      </w:r>
+      <w:r>
+        <w:rPr>
+          <w:rFonts w:ascii="Times New Roman" w:hAnsi="Times New Roman"/>
+        </w:rPr>
+        <w:t>t</w:t>
+      </w:r>
+      <w:r>
+        <w:rPr>
+          <w:rFonts w:ascii="Times New Roman" w:hAnsi="Times New Roman"/>
+        </w:rPr>
+        <w:t>his course offers value not only to cybersecurity defenders but also to ethical "</w:t>
+      </w:r>
+      <w:proofErr w:type="gramStart"/>
+      <w:r>
+        <w:rPr>
+          <w:rFonts w:ascii="Times New Roman" w:hAnsi="Times New Roman"/>
+        </w:rPr>
+        <w:t>white-hat</w:t>
+      </w:r>
+      <w:proofErr w:type="gramEnd"/>
+      <w:r>
+        <w:rPr>
+          <w:rFonts w:ascii="Times New Roman" w:hAnsi="Times New Roman"/>
+        </w:rPr>
+        <w:t>" hackers, security analysts, and cybersecurity researchers</w:t>
+      </w:r>
+      <w:r>
+        <w:rPr>
+          <w:rFonts w:ascii="Times New Roman" w:hAnsi="Times New Roman"/>
+        </w:rPr>
+        <w:t xml:space="preserve">. </w:t>
+      </w:r>
+      <w:r>
+        <w:rPr>
+          <w:rFonts w:ascii="Times New Roman" w:hAnsi="Times New Roman"/>
+        </w:rPr>
+        <w:t xml:space="preserve">By providing insights into </w:t>
+      </w:r>
+      <w:r>
+        <w:rPr>
+          <w:rFonts w:ascii="Times New Roman" w:hAnsi="Times New Roman"/>
+        </w:rPr>
+        <w:t>popular</w:t>
+      </w:r>
+      <w:r>
+        <w:rPr>
+          <w:rFonts w:ascii="Times New Roman" w:hAnsi="Times New Roman"/>
+        </w:rPr>
+        <w:t xml:space="preserve"> AI tools and techniques,</w:t>
+      </w:r>
+      <w:r>
+        <w:rPr>
+          <w:rFonts w:ascii="Times New Roman" w:hAnsi="Times New Roman"/>
+        </w:rPr>
+        <w:t xml:space="preserve"> </w:t>
+      </w:r>
+      <w:r>
+        <w:rPr>
+          <w:rFonts w:ascii="Times New Roman" w:hAnsi="Times New Roman"/>
+        </w:rPr>
+        <w:t>we enable these professionals to</w:t>
+      </w:r>
+      <w:r>
+        <w:rPr>
+          <w:rFonts w:ascii="Times New Roman" w:hAnsi="Times New Roman"/>
+        </w:rPr>
+        <w:t xml:space="preserve"> </w:t>
+      </w:r>
+      <w:r>
+        <w:rPr>
+          <w:rFonts w:ascii="Times New Roman" w:hAnsi="Times New Roman"/>
+        </w:rPr>
+        <w:t>refine their ability to assess and secure systems efficiently.</w:t>
+      </w:r>
     </w:p>
     <w:p>
       <w:pPr>
-        <w:ind w:firstLine="360"/>
-        <w:rPr>
-          <w:rFonts w:ascii="Times New Roman" w:hAnsi="Times New Roman"/>
-          <w:color w:val="BFBFBF" w:themeColor="background1" w:themeShade="BF"/>
-        </w:rPr>
-      </w:pPr>
+        <w:rPr>
+          <w:rFonts w:ascii="Times New Roman" w:hAnsi="Times New Roman"/>
+        </w:rPr>
+      </w:pPr>
+      <w:r>
+        <w:rPr>
+          <w:rFonts w:ascii="Times New Roman" w:hAnsi="Times New Roman"/>
+        </w:rPr>
+        <w:t>A</w:t>
+      </w:r>
+      <w:r>
+        <w:rPr>
+          <w:rFonts w:ascii="Times New Roman" w:hAnsi="Times New Roman"/>
+        </w:rPr>
+        <w:t xml:space="preserve">s AI's role continues to evolve, it </w:t>
+      </w:r>
+      <w:r>
+        <w:rPr>
+          <w:rFonts w:ascii="Times New Roman" w:hAnsi="Times New Roman"/>
+        </w:rPr>
+        <w:t>is essential</w:t>
+      </w:r>
+      <w:r>
+        <w:rPr>
+          <w:rFonts w:ascii="Times New Roman" w:hAnsi="Times New Roman"/>
+        </w:rPr>
+        <w:t xml:space="preserve"> to delve deeper </w:t>
+      </w:r>
+      <w:r>
+        <w:rPr>
+          <w:rFonts w:ascii="Times New Roman" w:hAnsi="Times New Roman"/>
+        </w:rPr>
+        <w:t xml:space="preserve">to understand its future implications in security, given its unmistakable influence in the current research landscape. AI has initiated a cycle </w:t>
+      </w:r>
+      <w:r>
+        <w:rPr>
+          <w:rFonts w:ascii="Times New Roman" w:hAnsi="Times New Roman"/>
+        </w:rPr>
+        <w:t xml:space="preserve">where the </w:t>
+      </w:r>
+      <w:r>
+        <w:rPr>
+          <w:rFonts w:ascii="Times New Roman" w:hAnsi="Times New Roman"/>
+        </w:rPr>
+        <w:t xml:space="preserve">propagation </w:t>
+      </w:r>
+      <w:r>
+        <w:rPr>
+          <w:rFonts w:ascii="Times New Roman" w:hAnsi="Times New Roman"/>
+        </w:rPr>
+        <w:t>of cyber threats prompts advancements in detection and mitigation techniques</w:t>
+      </w:r>
+      <w:r>
+        <w:rPr>
+          <w:rFonts w:ascii="Times New Roman" w:hAnsi="Times New Roman"/>
+        </w:rPr>
+        <w:t xml:space="preserve">, which is followed again by the </w:t>
+      </w:r>
+      <w:r>
+        <w:rPr>
+          <w:rFonts w:ascii="Times New Roman" w:hAnsi="Times New Roman"/>
+        </w:rPr>
+        <w:t xml:space="preserve">rise </w:t>
+      </w:r>
+      <w:r>
+        <w:rPr>
+          <w:rFonts w:ascii="Times New Roman" w:hAnsi="Times New Roman"/>
+        </w:rPr>
+        <w:t xml:space="preserve">of cyber threats. </w:t>
+      </w:r>
+      <w:r>
+        <w:rPr>
+          <w:rFonts w:ascii="Times New Roman" w:hAnsi="Times New Roman"/>
+        </w:rPr>
+        <w:t>AI, specifically the deep learning subset, helps streamline</w:t>
+      </w:r>
+      <w:r>
+        <w:rPr>
+          <w:rFonts w:ascii="Times New Roman" w:hAnsi="Times New Roman"/>
+        </w:rPr>
+        <w:t xml:space="preserve"> </w:t>
+      </w:r>
+      <w:r>
+        <w:rPr>
+          <w:rFonts w:ascii="Times New Roman" w:hAnsi="Times New Roman"/>
+        </w:rPr>
+        <w:t>these tasks, especially as they become increasingly complex.</w:t>
+      </w:r>
     </w:p>
     <w:p>
       <w:pPr>
-        <w:ind w:firstLine="360"/>
-        <w:rPr>
-          <w:rFonts w:ascii="Times New Roman" w:hAnsi="Times New Roman"/>
-          <w:color w:val="BFBFBF" w:themeColor="background1" w:themeShade="BF"/>
-        </w:rPr>
-      </w:pPr>
-      <w:r>
-        <w:rPr>
-          <w:rFonts w:ascii="Times New Roman" w:hAnsi="Times New Roman"/>
-          <w:color w:val="BFBFBF" w:themeColor="background1" w:themeShade="BF"/>
-        </w:rPr>
-        <w:t xml:space="preserve">For my </w:t>
-      </w:r>
-      <w:r>
-        <w:rPr>
-          <w:rFonts w:ascii="Times New Roman" w:hAnsi="Times New Roman"/>
-          <w:color w:val="BFBFBF" w:themeColor="background1" w:themeShade="BF"/>
-        </w:rPr>
-        <w:t>c</w:t>
-      </w:r>
-      <w:r>
-        <w:rPr>
-          <w:rFonts w:ascii="Times New Roman" w:hAnsi="Times New Roman"/>
-          <w:color w:val="BFBFBF" w:themeColor="background1" w:themeShade="BF"/>
-        </w:rPr>
-        <w:t xml:space="preserve">umulative project in CSC 786 - Cyber Problems, I have </w:t>
-      </w:r>
-      <w:r>
-        <w:rPr>
-          <w:rFonts w:ascii="Times New Roman" w:hAnsi="Times New Roman"/>
-          <w:color w:val="BFBFBF" w:themeColor="background1" w:themeShade="BF"/>
-        </w:rPr>
-        <w:t>selected</w:t>
-      </w:r>
-      <w:r>
-        <w:rPr>
-          <w:rFonts w:ascii="Times New Roman" w:hAnsi="Times New Roman"/>
-          <w:color w:val="BFBFBF" w:themeColor="background1" w:themeShade="BF"/>
-        </w:rPr>
-        <w:t xml:space="preserve"> Option 3, which involves </w:t>
-      </w:r>
-      <w:r>
-        <w:rPr>
-          <w:rFonts w:ascii="Times New Roman" w:hAnsi="Times New Roman"/>
-          <w:color w:val="BFBFBF" w:themeColor="background1" w:themeShade="BF"/>
-        </w:rPr>
-        <w:t xml:space="preserve">the development of a short seminar course. The central theme of this course will </w:t>
-      </w:r>
-      <w:r>
-        <w:rPr>
-          <w:rFonts w:ascii="Times New Roman" w:hAnsi="Times New Roman"/>
-          <w:color w:val="BFBFBF" w:themeColor="background1" w:themeShade="BF"/>
-        </w:rPr>
-        <w:t>involve leveraging A</w:t>
-      </w:r>
-      <w:r>
-        <w:rPr>
-          <w:rFonts w:ascii="Times New Roman" w:hAnsi="Times New Roman"/>
-          <w:color w:val="BFBFBF" w:themeColor="background1" w:themeShade="BF"/>
-        </w:rPr>
-        <w:t>rtificial Intelligence</w:t>
-      </w:r>
-      <w:r>
-        <w:rPr>
-          <w:rFonts w:ascii="Times New Roman" w:hAnsi="Times New Roman"/>
-          <w:color w:val="BFBFBF" w:themeColor="background1" w:themeShade="BF"/>
-        </w:rPr>
-        <w:t xml:space="preserve"> (</w:t>
-      </w:r>
-      <w:r>
-        <w:rPr>
-          <w:rFonts w:ascii="Times New Roman" w:hAnsi="Times New Roman"/>
-          <w:color w:val="BFBFBF" w:themeColor="background1" w:themeShade="BF"/>
-        </w:rPr>
-        <w:t>AI</w:t>
-      </w:r>
-      <w:r>
-        <w:rPr>
-          <w:rFonts w:ascii="Times New Roman" w:hAnsi="Times New Roman"/>
-          <w:color w:val="BFBFBF" w:themeColor="background1" w:themeShade="BF"/>
-        </w:rPr>
-        <w:t>)</w:t>
-      </w:r>
-      <w:r>
-        <w:rPr>
-          <w:rFonts w:ascii="Times New Roman" w:hAnsi="Times New Roman"/>
-          <w:color w:val="BFBFBF" w:themeColor="background1" w:themeShade="BF"/>
-        </w:rPr>
-        <w:t xml:space="preserve"> for </w:t>
-      </w:r>
-      <w:r>
-        <w:rPr>
-          <w:rFonts w:ascii="Times New Roman" w:hAnsi="Times New Roman"/>
-          <w:color w:val="BFBFBF" w:themeColor="background1" w:themeShade="BF"/>
-        </w:rPr>
-        <w:t>penetration testing</w:t>
-      </w:r>
-      <w:r>
-        <w:rPr>
-          <w:rFonts w:ascii="Times New Roman" w:hAnsi="Times New Roman"/>
-        </w:rPr>
-        <w:t>.</w:t>
-      </w:r>
-      <w:r>
-        <w:rPr>
-          <w:rFonts w:ascii="Times New Roman" w:hAnsi="Times New Roman"/>
-        </w:rPr>
-        <w:t xml:space="preserve"> </w:t>
-      </w:r>
-      <w:r>
-        <w:rPr>
-          <w:rFonts w:ascii="Times New Roman" w:hAnsi="Times New Roman"/>
-          <w:color w:val="BFBFBF" w:themeColor="background1" w:themeShade="BF"/>
-        </w:rPr>
-        <w:t xml:space="preserve">Due to the </w:t>
-      </w:r>
-      <w:r>
-        <w:rPr>
-          <w:rFonts w:ascii="Times New Roman" w:hAnsi="Times New Roman"/>
-          <w:color w:val="BFBFBF" w:themeColor="background1" w:themeShade="BF"/>
-        </w:rPr>
-        <w:t>growing prominence of AI</w:t>
-      </w:r>
-      <w:r>
-        <w:rPr>
-          <w:rFonts w:ascii="Times New Roman" w:hAnsi="Times New Roman"/>
-          <w:color w:val="BFBFBF" w:themeColor="background1" w:themeShade="BF"/>
-        </w:rPr>
-        <w:t xml:space="preserve"> </w:t>
-      </w:r>
-      <w:r>
-        <w:rPr>
-          <w:rFonts w:ascii="Times New Roman" w:hAnsi="Times New Roman"/>
-          <w:color w:val="BFBFBF" w:themeColor="background1" w:themeShade="BF"/>
-        </w:rPr>
-        <w:t>technolog</w:t>
-      </w:r>
-      <w:r>
-        <w:rPr>
-          <w:rFonts w:ascii="Times New Roman" w:hAnsi="Times New Roman"/>
-          <w:color w:val="BFBFBF" w:themeColor="background1" w:themeShade="BF"/>
-        </w:rPr>
-        <w:t xml:space="preserve">y in recent years, </w:t>
-      </w:r>
-      <w:r>
-        <w:rPr>
-          <w:rFonts w:ascii="Times New Roman" w:hAnsi="Times New Roman"/>
-          <w:color w:val="BFBFBF" w:themeColor="background1" w:themeShade="BF"/>
-        </w:rPr>
-        <w:t xml:space="preserve">many fields </w:t>
-      </w:r>
-      <w:r>
-        <w:rPr>
-          <w:rFonts w:ascii="Times New Roman" w:hAnsi="Times New Roman"/>
-          <w:color w:val="BFBFBF" w:themeColor="background1" w:themeShade="BF"/>
-        </w:rPr>
-        <w:t>experienced a significant surge in innovative applications</w:t>
-      </w:r>
-      <w:r>
-        <w:rPr>
-          <w:rFonts w:ascii="Times New Roman" w:hAnsi="Times New Roman"/>
-          <w:color w:val="BFBFBF" w:themeColor="background1" w:themeShade="BF"/>
-        </w:rPr>
-        <w:t xml:space="preserve"> and techniques</w:t>
-      </w:r>
-      <w:r>
-        <w:rPr>
-          <w:rFonts w:ascii="Times New Roman" w:hAnsi="Times New Roman"/>
-          <w:color w:val="BFBFBF" w:themeColor="background1" w:themeShade="BF"/>
-        </w:rPr>
-        <w:t>.</w:t>
-      </w:r>
-      <w:r>
-        <w:rPr>
-          <w:rFonts w:ascii="Times New Roman" w:hAnsi="Times New Roman"/>
-          <w:color w:val="BFBFBF" w:themeColor="background1" w:themeShade="BF"/>
-        </w:rPr>
-        <w:t xml:space="preserve"> </w:t>
-      </w:r>
-      <w:r>
-        <w:rPr>
-          <w:rFonts w:ascii="Times New Roman" w:hAnsi="Times New Roman"/>
-          <w:color w:val="BFBFBF" w:themeColor="background1" w:themeShade="BF"/>
-        </w:rPr>
-        <w:t>This is especially true</w:t>
-      </w:r>
-      <w:r>
-        <w:rPr>
-          <w:rFonts w:ascii="Times New Roman" w:hAnsi="Times New Roman"/>
-          <w:color w:val="BFBFBF" w:themeColor="background1" w:themeShade="BF"/>
-        </w:rPr>
-        <w:t xml:space="preserve"> i</w:t>
-      </w:r>
-      <w:r>
-        <w:rPr>
-          <w:rFonts w:ascii="Times New Roman" w:hAnsi="Times New Roman"/>
-          <w:color w:val="BFBFBF" w:themeColor="background1" w:themeShade="BF"/>
-        </w:rPr>
-        <w:t>n today's rapidly evolving cybersecurity landscape</w:t>
-      </w:r>
-      <w:r>
-        <w:rPr>
-          <w:rFonts w:ascii="Times New Roman" w:hAnsi="Times New Roman"/>
-          <w:color w:val="BFBFBF" w:themeColor="background1" w:themeShade="BF"/>
-        </w:rPr>
-        <w:t xml:space="preserve">, </w:t>
-      </w:r>
-      <w:proofErr w:type="gramStart"/>
-      <w:r>
-        <w:rPr>
-          <w:rFonts w:ascii="Times New Roman" w:hAnsi="Times New Roman"/>
-          <w:color w:val="BFBFBF" w:themeColor="background1" w:themeShade="BF"/>
-        </w:rPr>
-        <w:t>whose</w:t>
-      </w:r>
-      <w:proofErr w:type="gramEnd"/>
-      <w:r>
-        <w:rPr>
-          <w:rFonts w:ascii="Times New Roman" w:hAnsi="Times New Roman"/>
-          <w:color w:val="BFBFBF" w:themeColor="background1" w:themeShade="BF"/>
-        </w:rPr>
-        <w:t xml:space="preserve"> complex and labor intensive strategies greatly benefit from AI's capabilities</w:t>
-      </w:r>
-      <w:r>
-        <w:rPr>
-          <w:rFonts w:ascii="Times New Roman" w:hAnsi="Times New Roman"/>
-        </w:rPr>
-        <w:t>.</w:t>
-      </w:r>
-      <w:r>
-        <w:rPr>
-          <w:rFonts w:ascii="Times New Roman" w:hAnsi="Times New Roman"/>
-        </w:rPr>
-        <w:t xml:space="preserve"> </w:t>
-      </w:r>
-      <w:r>
-        <w:rPr>
-          <w:rFonts w:ascii="Times New Roman" w:hAnsi="Times New Roman"/>
-          <w:color w:val="BFBFBF" w:themeColor="background1" w:themeShade="BF"/>
-        </w:rPr>
-        <w:t xml:space="preserve">The </w:t>
-      </w:r>
-      <w:r>
-        <w:rPr>
-          <w:rFonts w:ascii="Times New Roman" w:hAnsi="Times New Roman"/>
-          <w:color w:val="BFBFBF" w:themeColor="background1" w:themeShade="BF"/>
-        </w:rPr>
-        <w:t>importance of integrating AI into penetration testing</w:t>
-      </w:r>
-      <w:r>
-        <w:rPr>
-          <w:rFonts w:ascii="Times New Roman" w:hAnsi="Times New Roman"/>
-          <w:color w:val="BFBFBF" w:themeColor="background1" w:themeShade="BF"/>
-        </w:rPr>
-        <w:t xml:space="preserve">, </w:t>
-      </w:r>
-      <w:r>
-        <w:rPr>
-          <w:rFonts w:ascii="Times New Roman" w:hAnsi="Times New Roman"/>
-          <w:color w:val="BFBFBF" w:themeColor="background1" w:themeShade="BF"/>
-        </w:rPr>
-        <w:t xml:space="preserve">a linchpin of proactive cybersecurity, lies in its </w:t>
-      </w:r>
-      <w:r>
-        <w:rPr>
-          <w:rFonts w:ascii="Times New Roman" w:hAnsi="Times New Roman"/>
-          <w:color w:val="BFBFBF" w:themeColor="background1" w:themeShade="BF"/>
-        </w:rPr>
-        <w:t xml:space="preserve">ability </w:t>
-      </w:r>
-      <w:r>
-        <w:rPr>
-          <w:rFonts w:ascii="Times New Roman" w:hAnsi="Times New Roman"/>
-          <w:color w:val="BFBFBF" w:themeColor="background1" w:themeShade="BF"/>
-        </w:rPr>
-        <w:t>to level the playing field,</w:t>
-      </w:r>
-      <w:r>
-        <w:rPr>
-          <w:rFonts w:ascii="Times New Roman" w:hAnsi="Times New Roman"/>
-          <w:color w:val="BFBFBF" w:themeColor="background1" w:themeShade="BF"/>
-        </w:rPr>
-        <w:t xml:space="preserve"> which enables</w:t>
-      </w:r>
-      <w:r>
-        <w:rPr>
-          <w:rFonts w:ascii="Times New Roman" w:hAnsi="Times New Roman"/>
-          <w:color w:val="BFBFBF" w:themeColor="background1" w:themeShade="BF"/>
-        </w:rPr>
-        <w:t xml:space="preserve"> defenders to </w:t>
-      </w:r>
-      <w:r>
-        <w:rPr>
-          <w:rFonts w:ascii="Times New Roman" w:hAnsi="Times New Roman"/>
-          <w:color w:val="BFBFBF" w:themeColor="background1" w:themeShade="BF"/>
-        </w:rPr>
-        <w:t xml:space="preserve">effectively </w:t>
-      </w:r>
-      <w:r>
-        <w:rPr>
-          <w:rFonts w:ascii="Times New Roman" w:hAnsi="Times New Roman"/>
-          <w:color w:val="BFBFBF" w:themeColor="background1" w:themeShade="BF"/>
-        </w:rPr>
-        <w:t>anticipate and mitigate threats</w:t>
-      </w:r>
-      <w:r>
-        <w:rPr>
-          <w:rFonts w:ascii="Times New Roman" w:hAnsi="Times New Roman"/>
-          <w:color w:val="BFBFBF" w:themeColor="background1" w:themeShade="BF"/>
-        </w:rPr>
-        <w:t>.</w:t>
-      </w:r>
-      <w:r>
-        <w:rPr>
-          <w:rFonts w:ascii="Times New Roman" w:hAnsi="Times New Roman"/>
-          <w:color w:val="BFBFBF" w:themeColor="background1" w:themeShade="BF"/>
-        </w:rPr>
-        <w:t xml:space="preserve"> </w:t>
-      </w:r>
-      <w:r>
-        <w:rPr>
-          <w:rFonts w:ascii="Times New Roman" w:hAnsi="Times New Roman"/>
-          <w:color w:val="BFBFBF" w:themeColor="background1" w:themeShade="BF"/>
-        </w:rPr>
-        <w:t>In my course, I intend to explore these threats comprehensively. This exploration will involve</w:t>
-      </w:r>
-      <w:r>
-        <w:rPr>
-          <w:rFonts w:ascii="Times New Roman" w:hAnsi="Times New Roman"/>
-          <w:color w:val="BFBFBF" w:themeColor="background1" w:themeShade="BF"/>
-        </w:rPr>
-        <w:t xml:space="preserve"> </w:t>
-      </w:r>
-      <w:r>
-        <w:rPr>
-          <w:rFonts w:ascii="Times New Roman" w:hAnsi="Times New Roman"/>
-          <w:color w:val="BFBFBF" w:themeColor="background1" w:themeShade="BF"/>
-        </w:rPr>
-        <w:t>leveraging various AI techniques, such as machine learning and potentially deep learning, and integrating them into the practice of penetration testing.</w:t>
-      </w:r>
+        <w:rPr>
+          <w:rFonts w:ascii="Times New Roman" w:hAnsi="Times New Roman"/>
+          <w:color w:val="A6A6A6" w:themeColor="background1" w:themeShade="A6"/>
+        </w:rPr>
+      </w:pPr>
     </w:p>
     <w:p>
       <w:pPr>
         <w:rPr>
           <w:rFonts w:ascii="Times New Roman" w:hAnsi="Times New Roman"/>
-        </w:rPr>
-      </w:pPr>
-      <w:r>
-        <w:rPr>
-          <w:rFonts w:ascii="Times New Roman" w:hAnsi="Times New Roman"/>
-        </w:rPr>
-        <w:t xml:space="preserve">To accomplish this task, it is important to </w:t>
-      </w:r>
-      <w:r>
-        <w:rPr>
-          <w:rFonts w:ascii="Times New Roman" w:hAnsi="Times New Roman"/>
-        </w:rPr>
-        <w:t>address a fundamental question: How can AI techniques be effectively harnessed to exploit vulnerabilities in the realm of cybersecurity?</w:t>
-      </w:r>
-      <w:r>
-        <w:rPr>
-          <w:rFonts w:ascii="Times New Roman" w:hAnsi="Times New Roman"/>
-        </w:rPr>
-        <w:t xml:space="preserve"> </w:t>
-      </w:r>
-      <w:r>
-        <w:rPr>
-          <w:rFonts w:ascii="Times New Roman" w:hAnsi="Times New Roman"/>
-        </w:rPr>
-        <w:t xml:space="preserve">Due to its powerful nature, AI has become a popular tool for cybercriminals, who harness cognitive computing to unleash increasingly sophisticated threats. </w:t>
-      </w:r>
-      <w:r>
-        <w:rPr>
-          <w:rFonts w:ascii="Times New Roman" w:hAnsi="Times New Roman"/>
-        </w:rPr>
-        <w:t xml:space="preserve">In response, cybersecurity professionals must </w:t>
-      </w:r>
-      <w:r>
-        <w:rPr>
-          <w:rFonts w:ascii="Times New Roman" w:hAnsi="Times New Roman"/>
-        </w:rPr>
-        <w:t xml:space="preserve">urgently </w:t>
-      </w:r>
-      <w:r>
-        <w:rPr>
-          <w:rFonts w:ascii="Times New Roman" w:hAnsi="Times New Roman"/>
-        </w:rPr>
-        <w:t xml:space="preserve">keep </w:t>
-      </w:r>
-      <w:r>
-        <w:rPr>
-          <w:rFonts w:ascii="Times New Roman" w:hAnsi="Times New Roman"/>
-        </w:rPr>
-        <w:t>up</w:t>
-      </w:r>
-      <w:r>
-        <w:rPr>
-          <w:rFonts w:ascii="Times New Roman" w:hAnsi="Times New Roman"/>
-        </w:rPr>
-        <w:t xml:space="preserve"> with the </w:t>
-      </w:r>
-      <w:r>
-        <w:rPr>
-          <w:rFonts w:ascii="Times New Roman" w:hAnsi="Times New Roman"/>
-        </w:rPr>
-        <w:t>rapid</w:t>
-      </w:r>
-      <w:r>
-        <w:rPr>
-          <w:rFonts w:ascii="Times New Roman" w:hAnsi="Times New Roman"/>
-        </w:rPr>
-        <w:t xml:space="preserve"> </w:t>
-      </w:r>
-      <w:r>
-        <w:rPr>
-          <w:rFonts w:ascii="Times New Roman" w:hAnsi="Times New Roman"/>
-        </w:rPr>
-        <w:t xml:space="preserve">integration of AI, </w:t>
-      </w:r>
-      <w:r>
-        <w:rPr>
-          <w:rFonts w:ascii="Times New Roman" w:hAnsi="Times New Roman"/>
-        </w:rPr>
-        <w:t xml:space="preserve">as continued reliance on </w:t>
-      </w:r>
-      <w:r>
-        <w:rPr>
-          <w:rFonts w:ascii="Times New Roman" w:hAnsi="Times New Roman"/>
-        </w:rPr>
-        <w:t>traditional penetration testing methods</w:t>
-      </w:r>
-      <w:r>
-        <w:rPr>
-          <w:rFonts w:ascii="Times New Roman" w:hAnsi="Times New Roman"/>
-        </w:rPr>
-        <w:t xml:space="preserve"> </w:t>
-      </w:r>
-      <w:r>
-        <w:rPr>
-          <w:rFonts w:ascii="Times New Roman" w:hAnsi="Times New Roman"/>
-        </w:rPr>
-        <w:t>may leave them ill-equipped to effectively address</w:t>
-      </w:r>
-      <w:r>
-        <w:rPr>
-          <w:rFonts w:ascii="Times New Roman" w:hAnsi="Times New Roman"/>
-        </w:rPr>
-        <w:t xml:space="preserve"> these</w:t>
-      </w:r>
-      <w:r>
-        <w:rPr>
-          <w:rFonts w:ascii="Times New Roman" w:hAnsi="Times New Roman"/>
-        </w:rPr>
-        <w:t xml:space="preserve"> modern threats.</w:t>
-      </w:r>
-      <w:r>
-        <w:rPr>
-          <w:rFonts w:ascii="Times New Roman" w:hAnsi="Times New Roman"/>
-        </w:rPr>
-        <w:t xml:space="preserve"> </w:t>
-      </w:r>
+          <w:color w:val="A6A6A6" w:themeColor="background1" w:themeShade="A6"/>
+        </w:rPr>
+      </w:pPr>
     </w:p>
     <w:p>
       <w:pPr>
         <w:rPr>
           <w:rFonts w:ascii="Times New Roman" w:hAnsi="Times New Roman"/>
-        </w:rPr>
-      </w:pPr>
-      <w:r>
-        <w:rPr>
-          <w:rFonts w:ascii="Times New Roman" w:hAnsi="Times New Roman"/>
-        </w:rPr>
-        <w:t>As such, this course could be valuable</w:t>
-      </w:r>
-      <w:r>
-        <w:rPr>
-          <w:rFonts w:ascii="Times New Roman" w:hAnsi="Times New Roman"/>
-        </w:rPr>
-        <w:t xml:space="preserve"> not only for defenders of cybersecurity but also for ethical "</w:t>
-      </w:r>
-      <w:proofErr w:type="gramStart"/>
-      <w:r>
-        <w:rPr>
-          <w:rFonts w:ascii="Times New Roman" w:hAnsi="Times New Roman"/>
-        </w:rPr>
-        <w:t>white-hat</w:t>
-      </w:r>
-      <w:proofErr w:type="gramEnd"/>
-      <w:r>
-        <w:rPr>
-          <w:rFonts w:ascii="Times New Roman" w:hAnsi="Times New Roman"/>
-        </w:rPr>
-        <w:t>" hackers, security analysts, and cybersecurity researchers.</w:t>
-      </w:r>
-      <w:r>
-        <w:rPr>
-          <w:rFonts w:ascii="Times New Roman" w:hAnsi="Times New Roman"/>
-        </w:rPr>
-        <w:t xml:space="preserve"> By providing insight into popular tools and techniques </w:t>
-      </w:r>
-      <w:r>
-        <w:rPr>
-          <w:rFonts w:ascii="Times New Roman" w:hAnsi="Times New Roman"/>
-        </w:rPr>
-        <w:t>to effectively</w:t>
-      </w:r>
-      <w:r>
-        <w:rPr>
-          <w:rFonts w:ascii="Times New Roman" w:hAnsi="Times New Roman"/>
-        </w:rPr>
-        <w:t xml:space="preserve"> </w:t>
-      </w:r>
-      <w:r>
-        <w:rPr>
-          <w:rFonts w:ascii="Times New Roman" w:hAnsi="Times New Roman"/>
-        </w:rPr>
-        <w:t>employ AI</w:t>
-      </w:r>
-      <w:r>
-        <w:rPr>
-          <w:rFonts w:ascii="Times New Roman" w:hAnsi="Times New Roman"/>
-        </w:rPr>
-        <w:t>, these k</w:t>
-      </w:r>
-      <w:r>
-        <w:rPr>
-          <w:rFonts w:ascii="Times New Roman" w:hAnsi="Times New Roman"/>
-        </w:rPr>
-        <w:t>ey players</w:t>
-      </w:r>
-      <w:r>
-        <w:rPr>
-          <w:rFonts w:ascii="Times New Roman" w:hAnsi="Times New Roman"/>
-        </w:rPr>
-        <w:t xml:space="preserve"> can refine </w:t>
-      </w:r>
-      <w:r>
-        <w:rPr>
-          <w:rFonts w:ascii="Times New Roman" w:hAnsi="Times New Roman"/>
-        </w:rPr>
-        <w:t>their ability to assess and secure systems efficientl</w:t>
-      </w:r>
-      <w:r>
-        <w:rPr>
-          <w:rFonts w:ascii="Times New Roman" w:hAnsi="Times New Roman"/>
-        </w:rPr>
-        <w:t>y</w:t>
-      </w:r>
-      <w:r>
-        <w:rPr>
-          <w:rFonts w:ascii="Times New Roman" w:hAnsi="Times New Roman"/>
-        </w:rPr>
-        <w:t>.</w:t>
-      </w:r>
-      <w:r>
-        <w:rPr>
-          <w:rFonts w:ascii="Times New Roman" w:hAnsi="Times New Roman"/>
-        </w:rPr>
-        <w:t xml:space="preserve"> Additionally, a</w:t>
-      </w:r>
-      <w:r>
-        <w:rPr>
-          <w:rFonts w:ascii="Times New Roman" w:hAnsi="Times New Roman"/>
-        </w:rPr>
-        <w:t>s AI's role continues to evol</w:t>
-      </w:r>
-      <w:r>
-        <w:rPr>
-          <w:rFonts w:ascii="Times New Roman" w:hAnsi="Times New Roman"/>
-        </w:rPr>
-        <w:t xml:space="preserve">ve, </w:t>
-      </w:r>
-      <w:r>
-        <w:rPr>
-          <w:rFonts w:ascii="Times New Roman" w:hAnsi="Times New Roman"/>
-        </w:rPr>
-        <w:t xml:space="preserve">it becomes increasingly important to delve deeper </w:t>
-      </w:r>
-      <w:r>
-        <w:rPr>
-          <w:rFonts w:ascii="Times New Roman" w:hAnsi="Times New Roman"/>
-        </w:rPr>
-        <w:t>to gain a</w:t>
-      </w:r>
-      <w:r>
-        <w:rPr>
-          <w:rFonts w:ascii="Times New Roman" w:hAnsi="Times New Roman"/>
-        </w:rPr>
-        <w:t xml:space="preserve"> comprehensive understanding of the</w:t>
-      </w:r>
-      <w:r>
-        <w:rPr>
-          <w:rFonts w:ascii="Times New Roman" w:hAnsi="Times New Roman"/>
-        </w:rPr>
-        <w:t xml:space="preserve"> future</w:t>
-      </w:r>
-      <w:r>
-        <w:rPr>
-          <w:rFonts w:ascii="Times New Roman" w:hAnsi="Times New Roman"/>
-        </w:rPr>
-        <w:t xml:space="preserve"> implications of AI </w:t>
-      </w:r>
-      <w:r>
-        <w:rPr>
-          <w:rFonts w:ascii="Times New Roman" w:hAnsi="Times New Roman"/>
-        </w:rPr>
-        <w:t>as it pertains to</w:t>
-      </w:r>
-      <w:r>
-        <w:rPr>
-          <w:rFonts w:ascii="Times New Roman" w:hAnsi="Times New Roman"/>
-        </w:rPr>
-        <w:t xml:space="preserve"> security.</w:t>
-      </w:r>
+          <w:color w:val="A6A6A6" w:themeColor="background1" w:themeShade="A6"/>
+        </w:rPr>
+      </w:pPr>
     </w:p>
     <w:p>
       <w:pPr>
         <w:rPr>
           <w:rFonts w:ascii="Times New Roman" w:hAnsi="Times New Roman"/>
-        </w:rPr>
-      </w:pPr>
-      <w:r>
-        <w:rPr>
-          <w:rFonts w:ascii="Times New Roman" w:hAnsi="Times New Roman"/>
+          <w:color w:val="A6A6A6" w:themeColor="background1" w:themeShade="A6"/>
+        </w:rPr>
+      </w:pPr>
+      <w:r>
+        <w:rPr>
+          <w:rFonts w:ascii="Times New Roman" w:hAnsi="Times New Roman"/>
+          <w:color w:val="A6A6A6" w:themeColor="background1" w:themeShade="A6"/>
+        </w:rPr>
+        <w:t>Draft1:</w:t>
+      </w:r>
+    </w:p>
+    <w:p>
+      <w:pPr>
+        <w:rPr>
+          <w:rFonts w:ascii="Times New Roman" w:hAnsi="Times New Roman"/>
+        </w:rPr>
+      </w:pPr>
+      <w:r>
+        <w:rPr>
+          <w:rFonts w:ascii="Times New Roman" w:hAnsi="Times New Roman"/>
+          <w:color w:val="A6A6A6" w:themeColor="background1" w:themeShade="A6"/>
+        </w:rPr>
+        <w:t>As such, this course could be valuable</w:t>
+      </w:r>
+      <w:r>
+        <w:rPr>
+          <w:rFonts w:ascii="Times New Roman" w:hAnsi="Times New Roman"/>
+          <w:color w:val="A6A6A6" w:themeColor="background1" w:themeShade="A6"/>
+        </w:rPr>
+        <w:t xml:space="preserve"> not only for defenders of cybersecurity but also for ethical "</w:t>
+      </w:r>
+      <w:proofErr w:type="gramStart"/>
+      <w:r>
+        <w:rPr>
+          <w:rFonts w:ascii="Times New Roman" w:hAnsi="Times New Roman"/>
+          <w:color w:val="A6A6A6" w:themeColor="background1" w:themeShade="A6"/>
+        </w:rPr>
+        <w:t>white-hat</w:t>
+      </w:r>
+      <w:proofErr w:type="gramEnd"/>
+      <w:r>
+        <w:rPr>
+          <w:rFonts w:ascii="Times New Roman" w:hAnsi="Times New Roman"/>
+          <w:color w:val="A6A6A6" w:themeColor="background1" w:themeShade="A6"/>
+        </w:rPr>
+        <w:t>" hackers, security analysts, and cybersecurity researchers.</w:t>
+      </w:r>
+      <w:r>
+        <w:rPr>
+          <w:rFonts w:ascii="Times New Roman" w:hAnsi="Times New Roman"/>
+          <w:color w:val="A6A6A6" w:themeColor="background1" w:themeShade="A6"/>
+        </w:rPr>
+        <w:t xml:space="preserve"> By providing insight into popular tools and techniques </w:t>
+      </w:r>
+      <w:r>
+        <w:rPr>
+          <w:rFonts w:ascii="Times New Roman" w:hAnsi="Times New Roman"/>
+          <w:color w:val="A6A6A6" w:themeColor="background1" w:themeShade="A6"/>
+        </w:rPr>
+        <w:t>to effectively</w:t>
+      </w:r>
+      <w:r>
+        <w:rPr>
+          <w:rFonts w:ascii="Times New Roman" w:hAnsi="Times New Roman"/>
+          <w:color w:val="A6A6A6" w:themeColor="background1" w:themeShade="A6"/>
+        </w:rPr>
+        <w:t xml:space="preserve"> </w:t>
+      </w:r>
+      <w:r>
+        <w:rPr>
+          <w:rFonts w:ascii="Times New Roman" w:hAnsi="Times New Roman"/>
+          <w:color w:val="A6A6A6" w:themeColor="background1" w:themeShade="A6"/>
+        </w:rPr>
+        <w:t>employ AI</w:t>
+      </w:r>
+      <w:r>
+        <w:rPr>
+          <w:rFonts w:ascii="Times New Roman" w:hAnsi="Times New Roman"/>
+          <w:color w:val="A6A6A6" w:themeColor="background1" w:themeShade="A6"/>
+        </w:rPr>
+        <w:t>, these k</w:t>
+      </w:r>
+      <w:r>
+        <w:rPr>
+          <w:rFonts w:ascii="Times New Roman" w:hAnsi="Times New Roman"/>
+          <w:color w:val="A6A6A6" w:themeColor="background1" w:themeShade="A6"/>
+        </w:rPr>
+        <w:t>ey players</w:t>
+      </w:r>
+      <w:r>
+        <w:rPr>
+          <w:rFonts w:ascii="Times New Roman" w:hAnsi="Times New Roman"/>
+          <w:color w:val="A6A6A6" w:themeColor="background1" w:themeShade="A6"/>
+        </w:rPr>
+        <w:t xml:space="preserve"> can refine </w:t>
+      </w:r>
+      <w:r>
+        <w:rPr>
+          <w:rFonts w:ascii="Times New Roman" w:hAnsi="Times New Roman"/>
+          <w:color w:val="A6A6A6" w:themeColor="background1" w:themeShade="A6"/>
+        </w:rPr>
+        <w:t>their ability to assess and secure systems efficientl</w:t>
+      </w:r>
+      <w:r>
+        <w:rPr>
+          <w:rFonts w:ascii="Times New Roman" w:hAnsi="Times New Roman"/>
+          <w:color w:val="A6A6A6" w:themeColor="background1" w:themeShade="A6"/>
+        </w:rPr>
+        <w:t>y</w:t>
+      </w:r>
+      <w:r>
+        <w:rPr>
+          <w:rFonts w:ascii="Times New Roman" w:hAnsi="Times New Roman"/>
+          <w:color w:val="A6A6A6" w:themeColor="background1" w:themeShade="A6"/>
+        </w:rPr>
+        <w:t>.</w:t>
+      </w:r>
+      <w:r>
+        <w:rPr>
+          <w:rFonts w:ascii="Times New Roman" w:hAnsi="Times New Roman"/>
+          <w:color w:val="A6A6A6" w:themeColor="background1" w:themeShade="A6"/>
+        </w:rPr>
+        <w:t xml:space="preserve"> </w:t>
+      </w:r>
+      <w:r>
+        <w:rPr>
+          <w:rFonts w:ascii="Times New Roman" w:hAnsi="Times New Roman"/>
+          <w:color w:val="B4C6E7" w:themeColor="accent1" w:themeTint="66"/>
+        </w:rPr>
+        <w:t>Additionally, a</w:t>
+      </w:r>
+      <w:r>
+        <w:rPr>
+          <w:rFonts w:ascii="Times New Roman" w:hAnsi="Times New Roman"/>
+          <w:color w:val="B4C6E7" w:themeColor="accent1" w:themeTint="66"/>
+        </w:rPr>
+        <w:t>s AI's role continues to evol</w:t>
+      </w:r>
+      <w:r>
+        <w:rPr>
+          <w:rFonts w:ascii="Times New Roman" w:hAnsi="Times New Roman"/>
+          <w:color w:val="B4C6E7" w:themeColor="accent1" w:themeTint="66"/>
+        </w:rPr>
+        <w:t xml:space="preserve">ve, </w:t>
+      </w:r>
+      <w:r>
+        <w:rPr>
+          <w:rFonts w:ascii="Times New Roman" w:hAnsi="Times New Roman"/>
+          <w:color w:val="B4C6E7" w:themeColor="accent1" w:themeTint="66"/>
+        </w:rPr>
+        <w:t xml:space="preserve">it becomes increasingly important to delve deeper </w:t>
+      </w:r>
+      <w:r>
+        <w:rPr>
+          <w:rFonts w:ascii="Times New Roman" w:hAnsi="Times New Roman"/>
+          <w:color w:val="B4C6E7" w:themeColor="accent1" w:themeTint="66"/>
+        </w:rPr>
+        <w:t xml:space="preserve">to </w:t>
+      </w:r>
+      <w:r>
+        <w:rPr>
+          <w:rFonts w:ascii="Times New Roman" w:hAnsi="Times New Roman"/>
+        </w:rPr>
+        <w:t>gain a</w:t>
+      </w:r>
+      <w:r>
+        <w:rPr>
+          <w:rFonts w:ascii="Times New Roman" w:hAnsi="Times New Roman"/>
+        </w:rPr>
+        <w:t xml:space="preserve"> comprehensive understanding of the</w:t>
+      </w:r>
+      <w:r>
+        <w:rPr>
+          <w:rFonts w:ascii="Times New Roman" w:hAnsi="Times New Roman"/>
+        </w:rPr>
+        <w:t xml:space="preserve"> </w:t>
+      </w:r>
+      <w:r>
+        <w:rPr>
+          <w:rFonts w:ascii="Times New Roman" w:hAnsi="Times New Roman"/>
+          <w:color w:val="B4C6E7" w:themeColor="accent1" w:themeTint="66"/>
+        </w:rPr>
+        <w:t>future</w:t>
+      </w:r>
+      <w:r>
+        <w:rPr>
+          <w:rFonts w:ascii="Times New Roman" w:hAnsi="Times New Roman"/>
+          <w:color w:val="B4C6E7" w:themeColor="accent1" w:themeTint="66"/>
+        </w:rPr>
+        <w:t xml:space="preserve"> implications of AI </w:t>
+      </w:r>
+      <w:r>
+        <w:rPr>
+          <w:rFonts w:ascii="Times New Roman" w:hAnsi="Times New Roman"/>
+          <w:color w:val="B4C6E7" w:themeColor="accent1" w:themeTint="66"/>
+        </w:rPr>
+        <w:t>as it pertains to</w:t>
+      </w:r>
+      <w:r>
+        <w:rPr>
+          <w:rFonts w:ascii="Times New Roman" w:hAnsi="Times New Roman"/>
+          <w:color w:val="B4C6E7" w:themeColor="accent1" w:themeTint="66"/>
+        </w:rPr>
+        <w:t xml:space="preserve"> security.</w:t>
+      </w:r>
+    </w:p>
+    <w:p>
+      <w:pPr>
+        <w:rPr>
+          <w:rFonts w:ascii="Times New Roman" w:hAnsi="Times New Roman"/>
+        </w:rPr>
+      </w:pPr>
+      <w:r>
+        <w:rPr>
+          <w:rFonts w:ascii="Times New Roman" w:hAnsi="Times New Roman"/>
+          <w:color w:val="B4C6E7" w:themeColor="accent1" w:themeTint="66"/>
         </w:rPr>
         <w:t xml:space="preserve">Within the current research landscape, </w:t>
       </w:r>
       <w:r>
         <w:rPr>
           <w:rFonts w:ascii="Times New Roman" w:hAnsi="Times New Roman"/>
+          <w:color w:val="B4C6E7" w:themeColor="accent1" w:themeTint="66"/>
         </w:rPr>
         <w:t xml:space="preserve">the influence of </w:t>
       </w:r>
       <w:r>
         <w:rPr>
           <w:rFonts w:ascii="Times New Roman" w:hAnsi="Times New Roman"/>
+          <w:color w:val="B4C6E7" w:themeColor="accent1" w:themeTint="66"/>
         </w:rPr>
         <w:t xml:space="preserve">AI is unmistakable. It has </w:t>
       </w:r>
       <w:r>
         <w:rPr>
           <w:rFonts w:ascii="Times New Roman" w:hAnsi="Times New Roman"/>
+          <w:color w:val="B4C6E7" w:themeColor="accent1" w:themeTint="66"/>
         </w:rPr>
         <w:t>created</w:t>
       </w:r>
       <w:r>
         <w:rPr>
           <w:rFonts w:ascii="Times New Roman" w:hAnsi="Times New Roman"/>
+          <w:color w:val="B4C6E7" w:themeColor="accent1" w:themeTint="66"/>
         </w:rPr>
         <w:t xml:space="preserve"> a cyclical pattern, with the </w:t>
       </w:r>
       <w:r>
         <w:rPr>
           <w:rFonts w:ascii="Times New Roman" w:hAnsi="Times New Roman"/>
+          <w:color w:val="B4C6E7" w:themeColor="accent1" w:themeTint="66"/>
         </w:rPr>
         <w:t>propagation</w:t>
       </w:r>
       <w:r>
         <w:rPr>
           <w:rFonts w:ascii="Times New Roman" w:hAnsi="Times New Roman"/>
-        </w:rPr>
-        <w:t xml:space="preserve"> of cyber threats followed closely by advancements in detection and mitigation techniques.</w:t>
-      </w:r>
-      <w:r>
-        <w:rPr>
-          <w:rFonts w:ascii="Times New Roman" w:hAnsi="Times New Roman"/>
-        </w:rPr>
-        <w:t xml:space="preserve"> AI, specifically the deep learning subset, helps </w:t>
+          <w:color w:val="B4C6E7" w:themeColor="accent1" w:themeTint="66"/>
+        </w:rPr>
+        <w:t xml:space="preserve"> of cyber threats followed closely by advancements in detection and mitigation techniques</w:t>
+      </w:r>
+      <w:r>
+        <w:rPr>
+          <w:rFonts w:ascii="Times New Roman" w:hAnsi="Times New Roman"/>
+        </w:rPr>
+        <w:t>.</w:t>
+      </w:r>
+      <w:r>
+        <w:rPr>
+          <w:rFonts w:ascii="Times New Roman" w:hAnsi="Times New Roman"/>
+        </w:rPr>
+        <w:t xml:space="preserve"> </w:t>
+      </w:r>
+      <w:r>
+        <w:rPr>
+          <w:rFonts w:ascii="Times New Roman" w:hAnsi="Times New Roman"/>
+          <w:color w:val="B4C6E7" w:themeColor="accent1" w:themeTint="66"/>
+        </w:rPr>
+        <w:t xml:space="preserve">AI, specifically the deep learning subset, helps </w:t>
       </w:r>
       <w:proofErr w:type="gramStart"/>
       <w:r>
         <w:rPr>
           <w:rFonts w:ascii="Times New Roman" w:hAnsi="Times New Roman"/>
+          <w:color w:val="B4C6E7" w:themeColor="accent1" w:themeTint="66"/>
         </w:rPr>
         <w:t>streamlines</w:t>
       </w:r>
@@ -865,6 +760,7 @@
       <w:r>
         <w:rPr>
           <w:rFonts w:ascii="Times New Roman" w:hAnsi="Times New Roman"/>
+          <w:color w:val="B4C6E7" w:themeColor="accent1" w:themeTint="66"/>
         </w:rPr>
         <w:t xml:space="preserve"> these tasks, especially as they become increasingly complex.</w:t>
       </w:r>

</xml_diff>